<commit_message>
Deliverable 1 changes, consolidated file addition.
</commit_message>
<xml_diff>
--- a/Documents/Minutes of Meetings/MoM - Aug 30.docx
+++ b/Documents/Minutes of Meetings/MoM - Aug 30.docx
@@ -1,6 +1,6 @@
 
 <file path=word/document.xml><?xml version="1.0" encoding="utf-8"?>
-<w:document xmlns:wpc="http://schemas.microsoft.com/office/word/2010/wordprocessingCanvas" xmlns:mc="http://schemas.openxmlformats.org/markup-compatibility/2006" xmlns:o="urn:schemas-microsoft-com:office:office" xmlns:r="http://schemas.openxmlformats.org/officeDocument/2006/relationships" xmlns:m="http://schemas.openxmlformats.org/officeDocument/2006/math" xmlns:v="urn:schemas-microsoft-com:vml" xmlns:wp14="http://schemas.microsoft.com/office/word/2010/wordprocessingDrawing" xmlns:wp="http://schemas.openxmlformats.org/drawingml/2006/wordprocessingDrawing" xmlns:w10="urn:schemas-microsoft-com:office:word" xmlns:w="http://schemas.openxmlformats.org/wordprocessingml/2006/main" xmlns:w14="http://schemas.microsoft.com/office/word/2010/wordml" xmlns:w15="http://schemas.microsoft.com/office/word/2012/wordml" xmlns:wpg="http://schemas.microsoft.com/office/word/2010/wordprocessingGroup" xmlns:wpi="http://schemas.microsoft.com/office/word/2010/wordprocessingInk" xmlns:wne="http://schemas.microsoft.com/office/word/2006/wordml" xmlns:wps="http://schemas.microsoft.com/office/word/2010/wordprocessingShape" mc:Ignorable="w14 w15 wp14">
+<w:document xmlns:wpc="http://schemas.microsoft.com/office/word/2010/wordprocessingCanvas" xmlns:cx="http://schemas.microsoft.com/office/drawing/2014/chartex" xmlns:cx1="http://schemas.microsoft.com/office/drawing/2015/9/8/chartex" xmlns:cx2="http://schemas.microsoft.com/office/drawing/2015/10/21/chartex" xmlns:mc="http://schemas.openxmlformats.org/markup-compatibility/2006" xmlns:o="urn:schemas-microsoft-com:office:office" xmlns:r="http://schemas.openxmlformats.org/officeDocument/2006/relationships" xmlns:m="http://schemas.openxmlformats.org/officeDocument/2006/math" xmlns:v="urn:schemas-microsoft-com:vml" xmlns:wp14="http://schemas.microsoft.com/office/word/2010/wordprocessingDrawing" xmlns:wp="http://schemas.openxmlformats.org/drawingml/2006/wordprocessingDrawing" xmlns:w10="urn:schemas-microsoft-com:office:word" xmlns:w="http://schemas.openxmlformats.org/wordprocessingml/2006/main" xmlns:w14="http://schemas.microsoft.com/office/word/2010/wordml" xmlns:w15="http://schemas.microsoft.com/office/word/2012/wordml" xmlns:w16se="http://schemas.microsoft.com/office/word/2015/wordml/symex" xmlns:wpg="http://schemas.microsoft.com/office/word/2010/wordprocessingGroup" xmlns:wpi="http://schemas.microsoft.com/office/word/2010/wordprocessingInk" xmlns:wne="http://schemas.microsoft.com/office/word/2006/wordml" xmlns:wps="http://schemas.microsoft.com/office/word/2010/wordprocessingShape" mc:Ignorable="w14 w15 w16se wp14">
   <w:body>
     <w:p>
       <w:pPr>
@@ -12,8 +12,6 @@
           <w:szCs w:val="32"/>
         </w:rPr>
       </w:pPr>
-      <w:bookmarkStart w:id="0" w:name="_GoBack"/>
-      <w:bookmarkEnd w:id="0"/>
       <w:r>
         <w:rPr>
           <w:rFonts w:ascii="Times New Roman" w:hAnsi="Times New Roman" w:cs="Times New Roman"/>
@@ -38,12 +36,15 @@
     <w:p>
       <w:pPr>
         <w:rPr>
-          <w:sz w:val="24"/>
-          <w:szCs w:val="24"/>
-        </w:rPr>
-      </w:pPr>
-      <w:r>
-        <w:rPr>
+          <w:rFonts w:ascii="Times New Roman" w:hAnsi="Times New Roman" w:cs="Times New Roman"/>
+          <w:sz w:val="24"/>
+          <w:szCs w:val="24"/>
+        </w:rPr>
+      </w:pPr>
+      <w:bookmarkStart w:id="0" w:name="_GoBack"/>
+      <w:r>
+        <w:rPr>
+          <w:rFonts w:ascii="Times New Roman" w:hAnsi="Times New Roman" w:cs="Times New Roman"/>
           <w:b/>
           <w:sz w:val="24"/>
           <w:szCs w:val="24"/>
@@ -52,6 +53,7 @@
       </w:r>
       <w:r>
         <w:rPr>
+          <w:rFonts w:ascii="Times New Roman" w:hAnsi="Times New Roman" w:cs="Times New Roman"/>
           <w:sz w:val="24"/>
           <w:szCs w:val="24"/>
         </w:rPr>
@@ -61,20 +63,103 @@
     <w:p>
       <w:pPr>
         <w:rPr>
-          <w:sz w:val="24"/>
-          <w:szCs w:val="24"/>
-        </w:rPr>
-      </w:pPr>
-      <w:r>
-        <w:rPr>
+          <w:rFonts w:ascii="Times New Roman" w:hAnsi="Times New Roman" w:cs="Times New Roman"/>
+          <w:sz w:val="24"/>
+          <w:szCs w:val="24"/>
+        </w:rPr>
+      </w:pPr>
+      <w:r>
+        <w:rPr>
+          <w:rFonts w:ascii="Times New Roman" w:hAnsi="Times New Roman" w:cs="Times New Roman"/>
           <w:b/>
           <w:sz w:val="24"/>
           <w:szCs w:val="24"/>
         </w:rPr>
+        <w:t xml:space="preserve">Meeting on: </w:t>
+      </w:r>
+      <w:r>
+        <w:rPr>
+          <w:rFonts w:ascii="Times New Roman" w:hAnsi="Times New Roman" w:cs="Times New Roman"/>
+          <w:sz w:val="24"/>
+          <w:szCs w:val="24"/>
+        </w:rPr>
+        <w:t>08/30/2016</w:t>
+      </w:r>
+    </w:p>
+    <w:p>
+      <w:pPr>
+        <w:rPr>
+          <w:rFonts w:ascii="Times New Roman" w:hAnsi="Times New Roman" w:cs="Times New Roman"/>
+          <w:b/>
+          <w:sz w:val="24"/>
+          <w:szCs w:val="24"/>
+        </w:rPr>
+      </w:pPr>
+      <w:r>
+        <w:rPr>
+          <w:rFonts w:ascii="Times New Roman" w:hAnsi="Times New Roman" w:cs="Times New Roman"/>
+          <w:b/>
+          <w:sz w:val="24"/>
+          <w:szCs w:val="24"/>
+        </w:rPr>
+        <w:t xml:space="preserve">Location: </w:t>
+      </w:r>
+      <w:r>
+        <w:rPr>
+          <w:rFonts w:ascii="Times New Roman" w:hAnsi="Times New Roman" w:cs="Times New Roman"/>
+          <w:sz w:val="24"/>
+          <w:szCs w:val="24"/>
+        </w:rPr>
+        <w:t>In class, B157</w:t>
+      </w:r>
+    </w:p>
+    <w:p>
+      <w:pPr>
+        <w:rPr>
+          <w:rFonts w:ascii="Times New Roman" w:hAnsi="Times New Roman" w:cs="Times New Roman"/>
+          <w:b/>
+          <w:sz w:val="24"/>
+          <w:szCs w:val="24"/>
+        </w:rPr>
+      </w:pPr>
+      <w:r>
+        <w:rPr>
+          <w:rFonts w:ascii="Times New Roman" w:hAnsi="Times New Roman" w:cs="Times New Roman"/>
+          <w:b/>
+          <w:sz w:val="24"/>
+          <w:szCs w:val="24"/>
+        </w:rPr>
+        <w:t xml:space="preserve">Time: </w:t>
+      </w:r>
+      <w:r>
+        <w:rPr>
+          <w:rFonts w:ascii="Times New Roman" w:hAnsi="Times New Roman" w:cs="Times New Roman"/>
+          <w:sz w:val="24"/>
+          <w:szCs w:val="24"/>
+        </w:rPr>
+        <w:t>10:50 AM - 11:20 AM</w:t>
+      </w:r>
+    </w:p>
+    <w:p>
+      <w:pPr>
+        <w:rPr>
+          <w:rFonts w:ascii="Times New Roman" w:hAnsi="Times New Roman" w:cs="Times New Roman"/>
+          <w:sz w:val="24"/>
+          <w:szCs w:val="24"/>
+        </w:rPr>
+      </w:pPr>
+      <w:r>
+        <w:rPr>
+          <w:rFonts w:ascii="Times New Roman" w:hAnsi="Times New Roman" w:cs="Times New Roman"/>
+          <w:b/>
+          <w:sz w:val="24"/>
+          <w:szCs w:val="24"/>
+        </w:rPr>
         <w:t>Team Members/ Attendees</w:t>
       </w:r>
       <w:r>
         <w:rPr>
+          <w:rFonts w:ascii="Times New Roman" w:hAnsi="Times New Roman" w:cs="Times New Roman"/>
           <w:sz w:val="24"/>
           <w:szCs w:val="24"/>
         </w:rPr>
@@ -85,6 +170,35 @@
       <w:pPr>
         <w:ind w:firstLine="720"/>
         <w:rPr>
+          <w:rFonts w:ascii="Times New Roman" w:hAnsi="Times New Roman" w:cs="Times New Roman"/>
+          <w:sz w:val="24"/>
+          <w:szCs w:val="24"/>
+        </w:rPr>
+      </w:pPr>
+      <w:r>
+        <w:rPr>
+          <w:rFonts w:ascii="Times New Roman" w:hAnsi="Times New Roman" w:cs="Times New Roman"/>
+          <w:sz w:val="24"/>
+          <w:szCs w:val="24"/>
+        </w:rPr>
+        <w:t xml:space="preserve">Abhinav Bhandaram (Team </w:t>
+      </w:r>
+      <w:proofErr w:type="gramStart"/>
+      <w:r>
+        <w:rPr>
+          <w:rFonts w:ascii="Times New Roman" w:hAnsi="Times New Roman" w:cs="Times New Roman"/>
+          <w:sz w:val="24"/>
+          <w:szCs w:val="24"/>
+        </w:rPr>
+        <w:t>LEAD )</w:t>
+      </w:r>
+      <w:proofErr w:type="gramEnd"/>
+    </w:p>
+    <w:p>
+      <w:pPr>
+        <w:ind w:firstLine="720"/>
+        <w:rPr>
+          <w:rFonts w:ascii="Times New Roman" w:hAnsi="Times New Roman" w:cs="Times New Roman"/>
           <w:sz w:val="24"/>
           <w:szCs w:val="24"/>
         </w:rPr>
@@ -92,14 +206,54 @@
       <w:proofErr w:type="spellStart"/>
       <w:r>
         <w:rPr>
-          <w:sz w:val="24"/>
-          <w:szCs w:val="24"/>
-        </w:rPr>
-        <w:t>Abhinav</w:t>
+          <w:rFonts w:ascii="Times New Roman" w:hAnsi="Times New Roman" w:cs="Times New Roman"/>
+          <w:sz w:val="24"/>
+          <w:szCs w:val="24"/>
+        </w:rPr>
+        <w:t>Rajashekar</w:t>
       </w:r>
       <w:proofErr w:type="spellEnd"/>
       <w:r>
         <w:rPr>
+          <w:rFonts w:ascii="Times New Roman" w:hAnsi="Times New Roman" w:cs="Times New Roman"/>
+          <w:sz w:val="24"/>
+          <w:szCs w:val="24"/>
+        </w:rPr>
+        <w:t xml:space="preserve"> Goud </w:t>
+      </w:r>
+      <w:proofErr w:type="spellStart"/>
+      <w:r>
+        <w:rPr>
+          <w:rFonts w:ascii="Times New Roman" w:hAnsi="Times New Roman" w:cs="Times New Roman"/>
+          <w:sz w:val="24"/>
+          <w:szCs w:val="24"/>
+        </w:rPr>
+        <w:t>Korakoppula</w:t>
+      </w:r>
+      <w:proofErr w:type="spellEnd"/>
+    </w:p>
+    <w:p>
+      <w:pPr>
+        <w:ind w:firstLine="720"/>
+        <w:rPr>
+          <w:rFonts w:ascii="Times New Roman" w:hAnsi="Times New Roman" w:cs="Times New Roman"/>
+          <w:sz w:val="24"/>
+          <w:szCs w:val="24"/>
+        </w:rPr>
+      </w:pPr>
+      <w:proofErr w:type="spellStart"/>
+      <w:r>
+        <w:rPr>
+          <w:rFonts w:ascii="Times New Roman" w:hAnsi="Times New Roman" w:cs="Times New Roman"/>
+          <w:sz w:val="24"/>
+          <w:szCs w:val="24"/>
+        </w:rPr>
+        <w:t>Sreedevi</w:t>
+      </w:r>
+      <w:proofErr w:type="spellEnd"/>
+      <w:r>
+        <w:rPr>
+          <w:rFonts w:ascii="Times New Roman" w:hAnsi="Times New Roman" w:cs="Times New Roman"/>
           <w:sz w:val="24"/>
           <w:szCs w:val="24"/>
         </w:rPr>
@@ -108,33 +262,19 @@
       <w:proofErr w:type="spellStart"/>
       <w:r>
         <w:rPr>
-          <w:sz w:val="24"/>
-          <w:szCs w:val="24"/>
-        </w:rPr>
-        <w:t>Bhandaram</w:t>
+          <w:rFonts w:ascii="Times New Roman" w:hAnsi="Times New Roman" w:cs="Times New Roman"/>
+          <w:sz w:val="24"/>
+          <w:szCs w:val="24"/>
+        </w:rPr>
+        <w:t>Koppula</w:t>
       </w:r>
       <w:proofErr w:type="spellEnd"/>
-      <w:r>
-        <w:rPr>
-          <w:sz w:val="24"/>
-          <w:szCs w:val="24"/>
-        </w:rPr>
-        <w:t xml:space="preserve"> (Team </w:t>
-      </w:r>
-      <w:proofErr w:type="gramStart"/>
-      <w:r>
-        <w:rPr>
-          <w:sz w:val="24"/>
-          <w:szCs w:val="24"/>
-        </w:rPr>
-        <w:t>LEAD )</w:t>
-      </w:r>
-      <w:proofErr w:type="gramEnd"/>
     </w:p>
     <w:p>
       <w:pPr>
         <w:ind w:firstLine="720"/>
         <w:rPr>
+          <w:rFonts w:ascii="Times New Roman" w:hAnsi="Times New Roman" w:cs="Times New Roman"/>
           <w:sz w:val="24"/>
           <w:szCs w:val="24"/>
         </w:rPr>
@@ -142,347 +282,159 @@
       <w:proofErr w:type="spellStart"/>
       <w:r>
         <w:rPr>
-          <w:sz w:val="24"/>
-          <w:szCs w:val="24"/>
-        </w:rPr>
-        <w:t>Rajashekar</w:t>
+          <w:rFonts w:ascii="Times New Roman" w:hAnsi="Times New Roman" w:cs="Times New Roman"/>
+          <w:sz w:val="24"/>
+          <w:szCs w:val="24"/>
+        </w:rPr>
+        <w:t>Kaza</w:t>
       </w:r>
       <w:proofErr w:type="spellEnd"/>
       <w:r>
         <w:rPr>
-          <w:sz w:val="24"/>
-          <w:szCs w:val="24"/>
-        </w:rPr>
-        <w:t xml:space="preserve"> Goud </w:t>
+          <w:rFonts w:ascii="Times New Roman" w:hAnsi="Times New Roman" w:cs="Times New Roman"/>
+          <w:sz w:val="24"/>
+          <w:szCs w:val="24"/>
+        </w:rPr>
+        <w:t xml:space="preserve"> </w:t>
       </w:r>
       <w:proofErr w:type="spellStart"/>
       <w:r>
         <w:rPr>
-          <w:sz w:val="24"/>
-          <w:szCs w:val="24"/>
-        </w:rPr>
-        <w:t>Korakoppula</w:t>
+          <w:rFonts w:ascii="Times New Roman" w:hAnsi="Times New Roman" w:cs="Times New Roman"/>
+          <w:sz w:val="24"/>
+          <w:szCs w:val="24"/>
+        </w:rPr>
+        <w:t>Nikhitha</w:t>
       </w:r>
       <w:proofErr w:type="spellEnd"/>
     </w:p>
     <w:p>
       <w:pPr>
+        <w:rPr>
+          <w:rFonts w:ascii="Times New Roman" w:hAnsi="Times New Roman" w:cs="Times New Roman"/>
+          <w:b/>
+          <w:sz w:val="24"/>
+          <w:szCs w:val="24"/>
+        </w:rPr>
+      </w:pPr>
+      <w:r>
+        <w:rPr>
+          <w:rFonts w:ascii="Times New Roman" w:hAnsi="Times New Roman" w:cs="Times New Roman"/>
+          <w:b/>
+          <w:sz w:val="24"/>
+          <w:szCs w:val="24"/>
+        </w:rPr>
+        <w:t>Topics discussed:</w:t>
+      </w:r>
+    </w:p>
+    <w:p>
+      <w:pPr>
         <w:ind w:firstLine="720"/>
         <w:rPr>
-          <w:sz w:val="24"/>
-          <w:szCs w:val="24"/>
-        </w:rPr>
-      </w:pPr>
-      <w:proofErr w:type="spellStart"/>
-      <w:r>
-        <w:rPr>
-          <w:sz w:val="24"/>
-          <w:szCs w:val="24"/>
-        </w:rPr>
-        <w:t>Sreedevi</w:t>
-      </w:r>
-      <w:proofErr w:type="spellEnd"/>
-      <w:r>
-        <w:rPr>
-          <w:sz w:val="24"/>
-          <w:szCs w:val="24"/>
-        </w:rPr>
-        <w:t xml:space="preserve"> </w:t>
-      </w:r>
-      <w:proofErr w:type="spellStart"/>
-      <w:r>
-        <w:rPr>
-          <w:sz w:val="24"/>
-          <w:szCs w:val="24"/>
-        </w:rPr>
-        <w:t>Koppula</w:t>
-      </w:r>
-      <w:proofErr w:type="spellEnd"/>
+          <w:rFonts w:ascii="Times New Roman" w:hAnsi="Times New Roman" w:cs="Times New Roman"/>
+          <w:sz w:val="24"/>
+          <w:szCs w:val="24"/>
+        </w:rPr>
+      </w:pPr>
+      <w:r>
+        <w:rPr>
+          <w:rFonts w:ascii="Times New Roman" w:hAnsi="Times New Roman" w:cs="Times New Roman"/>
+          <w:sz w:val="24"/>
+          <w:szCs w:val="24"/>
+        </w:rPr>
+        <w:t>1) Group Formation</w:t>
+      </w:r>
     </w:p>
     <w:p>
       <w:pPr>
         <w:ind w:firstLine="720"/>
         <w:rPr>
-          <w:sz w:val="24"/>
-          <w:szCs w:val="24"/>
-        </w:rPr>
-      </w:pPr>
-      <w:proofErr w:type="spellStart"/>
-      <w:r>
-        <w:rPr>
-          <w:sz w:val="24"/>
-          <w:szCs w:val="24"/>
-        </w:rPr>
-        <w:t>Kaza</w:t>
-      </w:r>
-      <w:proofErr w:type="spellEnd"/>
-      <w:r>
-        <w:rPr>
-          <w:sz w:val="24"/>
-          <w:szCs w:val="24"/>
-        </w:rPr>
-        <w:t xml:space="preserve"> </w:t>
-      </w:r>
-      <w:proofErr w:type="spellStart"/>
-      <w:r>
-        <w:rPr>
-          <w:sz w:val="24"/>
-          <w:szCs w:val="24"/>
-        </w:rPr>
-        <w:t>Nikhitha</w:t>
-      </w:r>
-      <w:proofErr w:type="spellEnd"/>
+          <w:rFonts w:ascii="Times New Roman" w:hAnsi="Times New Roman" w:cs="Times New Roman"/>
+          <w:sz w:val="24"/>
+          <w:szCs w:val="24"/>
+        </w:rPr>
+      </w:pPr>
+      <w:r>
+        <w:rPr>
+          <w:rFonts w:ascii="Times New Roman" w:hAnsi="Times New Roman" w:cs="Times New Roman"/>
+          <w:sz w:val="24"/>
+          <w:szCs w:val="24"/>
+        </w:rPr>
+        <w:t>2) Introduction to each other</w:t>
+      </w:r>
     </w:p>
     <w:p>
       <w:pPr>
         <w:ind w:firstLine="720"/>
         <w:rPr>
-          <w:sz w:val="24"/>
-          <w:szCs w:val="24"/>
-        </w:rPr>
-      </w:pPr>
-    </w:p>
-    <w:p>
-      <w:pPr>
-        <w:rPr>
-          <w:sz w:val="24"/>
-          <w:szCs w:val="24"/>
-        </w:rPr>
-      </w:pPr>
-      <w:r>
-        <w:rPr>
-          <w:b/>
-          <w:sz w:val="24"/>
-          <w:szCs w:val="24"/>
-        </w:rPr>
-        <w:t>Meeting on</w:t>
-      </w:r>
-      <w:r>
-        <w:rPr>
-          <w:b/>
-          <w:sz w:val="24"/>
-          <w:szCs w:val="24"/>
-        </w:rPr>
-        <w:t>:</w:t>
-      </w:r>
-      <w:r>
-        <w:rPr>
-          <w:b/>
-          <w:sz w:val="24"/>
-          <w:szCs w:val="24"/>
-        </w:rPr>
-        <w:t xml:space="preserve"> </w:t>
-      </w:r>
-      <w:r>
-        <w:rPr>
-          <w:sz w:val="24"/>
-          <w:szCs w:val="24"/>
-        </w:rPr>
-        <w:t>08/30/2016</w:t>
-      </w:r>
-    </w:p>
-    <w:p>
-      <w:pPr>
-        <w:rPr>
-          <w:b/>
-          <w:sz w:val="24"/>
-          <w:szCs w:val="24"/>
-        </w:rPr>
-      </w:pPr>
-      <w:r>
-        <w:rPr>
-          <w:b/>
-          <w:sz w:val="24"/>
-          <w:szCs w:val="24"/>
-        </w:rPr>
-        <w:t xml:space="preserve">Location: </w:t>
-      </w:r>
-      <w:r>
-        <w:rPr>
-          <w:sz w:val="24"/>
-          <w:szCs w:val="24"/>
-        </w:rPr>
-        <w:t>In class, B157</w:t>
-      </w:r>
-    </w:p>
-    <w:p>
-      <w:pPr>
-        <w:rPr>
-          <w:b/>
-          <w:sz w:val="24"/>
-          <w:szCs w:val="24"/>
-        </w:rPr>
-      </w:pPr>
-      <w:r>
-        <w:rPr>
-          <w:b/>
-          <w:sz w:val="24"/>
-          <w:szCs w:val="24"/>
-        </w:rPr>
-        <w:t xml:space="preserve">Time: </w:t>
-      </w:r>
-      <w:r>
-        <w:rPr>
-          <w:sz w:val="24"/>
-          <w:szCs w:val="24"/>
-        </w:rPr>
-        <w:t>10:50 AM - 11:20 AM</w:t>
-      </w:r>
-    </w:p>
-    <w:p>
-      <w:pPr>
-        <w:rPr>
-          <w:b/>
-          <w:sz w:val="24"/>
-          <w:szCs w:val="24"/>
-        </w:rPr>
-      </w:pPr>
-      <w:r>
-        <w:rPr>
-          <w:b/>
-          <w:sz w:val="24"/>
-          <w:szCs w:val="24"/>
-        </w:rPr>
-        <w:t>Topics discussed:</w:t>
+          <w:rFonts w:ascii="Times New Roman" w:hAnsi="Times New Roman" w:cs="Times New Roman"/>
+          <w:sz w:val="24"/>
+          <w:szCs w:val="24"/>
+        </w:rPr>
+      </w:pPr>
+      <w:r>
+        <w:rPr>
+          <w:rFonts w:ascii="Times New Roman" w:hAnsi="Times New Roman" w:cs="Times New Roman"/>
+          <w:sz w:val="24"/>
+          <w:szCs w:val="24"/>
+        </w:rPr>
+        <w:t>3) Decision on the group leadership</w:t>
       </w:r>
     </w:p>
     <w:p>
       <w:pPr>
         <w:ind w:firstLine="720"/>
         <w:rPr>
-          <w:sz w:val="24"/>
-          <w:szCs w:val="24"/>
-        </w:rPr>
-      </w:pPr>
-      <w:r>
-        <w:rPr>
-          <w:sz w:val="24"/>
-          <w:szCs w:val="24"/>
-        </w:rPr>
-        <w:t xml:space="preserve">1) </w:t>
-      </w:r>
-      <w:r>
-        <w:rPr>
-          <w:sz w:val="24"/>
-          <w:szCs w:val="24"/>
-        </w:rPr>
-        <w:t>Group Formation</w:t>
+          <w:rFonts w:ascii="Times New Roman" w:hAnsi="Times New Roman" w:cs="Times New Roman"/>
+          <w:sz w:val="24"/>
+          <w:szCs w:val="24"/>
+        </w:rPr>
+      </w:pPr>
+      <w:r>
+        <w:rPr>
+          <w:rFonts w:ascii="Times New Roman" w:hAnsi="Times New Roman" w:cs="Times New Roman"/>
+          <w:sz w:val="24"/>
+          <w:szCs w:val="24"/>
+        </w:rPr>
+        <w:t>4</w:t>
+      </w:r>
+      <w:r>
+        <w:rPr>
+          <w:rFonts w:ascii="Times New Roman" w:hAnsi="Times New Roman" w:cs="Times New Roman"/>
+          <w:sz w:val="24"/>
+          <w:szCs w:val="24"/>
+        </w:rPr>
+        <w:t>) Sharing</w:t>
+      </w:r>
+      <w:r>
+        <w:rPr>
+          <w:rFonts w:ascii="Times New Roman" w:hAnsi="Times New Roman" w:cs="Times New Roman"/>
+          <w:sz w:val="24"/>
+          <w:szCs w:val="24"/>
+        </w:rPr>
+        <w:t xml:space="preserve"> thoughts and experiences on project development</w:t>
       </w:r>
     </w:p>
     <w:p>
       <w:pPr>
         <w:ind w:firstLine="720"/>
         <w:rPr>
-          <w:sz w:val="24"/>
-          <w:szCs w:val="24"/>
-        </w:rPr>
-      </w:pPr>
-      <w:r>
-        <w:rPr>
-          <w:sz w:val="24"/>
-          <w:szCs w:val="24"/>
-        </w:rPr>
-        <w:t>2) Introduction to each other</w:t>
-      </w:r>
-    </w:p>
-    <w:p>
-      <w:pPr>
-        <w:ind w:firstLine="720"/>
-        <w:rPr>
-          <w:sz w:val="24"/>
-          <w:szCs w:val="24"/>
-        </w:rPr>
-      </w:pPr>
-      <w:r>
-        <w:rPr>
-          <w:sz w:val="24"/>
-          <w:szCs w:val="24"/>
-        </w:rPr>
-        <w:t>3) Decision on</w:t>
-      </w:r>
-      <w:r>
-        <w:rPr>
-          <w:sz w:val="24"/>
-          <w:szCs w:val="24"/>
-        </w:rPr>
-        <w:t xml:space="preserve"> the </w:t>
-      </w:r>
-      <w:r>
-        <w:rPr>
-          <w:sz w:val="24"/>
-          <w:szCs w:val="24"/>
-        </w:rPr>
-        <w:t>group leadership</w:t>
-      </w:r>
-    </w:p>
-    <w:p>
-      <w:pPr>
-        <w:ind w:firstLine="720"/>
-        <w:rPr>
-          <w:sz w:val="24"/>
-          <w:szCs w:val="24"/>
-        </w:rPr>
-      </w:pPr>
-      <w:r>
-        <w:rPr>
-          <w:sz w:val="24"/>
-          <w:szCs w:val="24"/>
-        </w:rPr>
-        <w:t>4</w:t>
-      </w:r>
-      <w:r>
-        <w:rPr>
-          <w:sz w:val="24"/>
-          <w:szCs w:val="24"/>
-        </w:rPr>
-        <w:t>) Sharing</w:t>
-      </w:r>
-      <w:r>
-        <w:rPr>
-          <w:sz w:val="24"/>
-          <w:szCs w:val="24"/>
-        </w:rPr>
-        <w:t xml:space="preserve"> thoughts</w:t>
-      </w:r>
-      <w:r>
-        <w:rPr>
-          <w:sz w:val="24"/>
-          <w:szCs w:val="24"/>
-        </w:rPr>
-        <w:t xml:space="preserve"> and experiences</w:t>
-      </w:r>
-      <w:r>
-        <w:rPr>
-          <w:sz w:val="24"/>
-          <w:szCs w:val="24"/>
-        </w:rPr>
-        <w:t xml:space="preserve"> on project development</w:t>
-      </w:r>
-    </w:p>
-    <w:p>
-      <w:pPr>
-        <w:ind w:firstLine="720"/>
-        <w:rPr>
-          <w:sz w:val="24"/>
-          <w:szCs w:val="24"/>
-        </w:rPr>
-      </w:pPr>
-      <w:r>
-        <w:rPr>
-          <w:sz w:val="24"/>
-          <w:szCs w:val="24"/>
-        </w:rPr>
-        <w:t xml:space="preserve">5) </w:t>
-      </w:r>
-      <w:r>
-        <w:rPr>
-          <w:sz w:val="24"/>
-          <w:szCs w:val="24"/>
-        </w:rPr>
-        <w:t xml:space="preserve">Discussion on </w:t>
-      </w:r>
-      <w:r>
-        <w:rPr>
+          <w:rFonts w:ascii="Times New Roman" w:hAnsi="Times New Roman" w:cs="Times New Roman"/>
+          <w:sz w:val="24"/>
+          <w:szCs w:val="24"/>
+        </w:rPr>
+      </w:pPr>
+      <w:r>
+        <w:rPr>
+          <w:rFonts w:ascii="Times New Roman" w:hAnsi="Times New Roman" w:cs="Times New Roman"/>
+          <w:sz w:val="24"/>
+          <w:szCs w:val="24"/>
+        </w:rPr>
+        <w:t xml:space="preserve">5) Discussion on </w:t>
+      </w:r>
+      <w:r>
+        <w:rPr>
+          <w:rFonts w:ascii="Times New Roman" w:hAnsi="Times New Roman" w:cs="Times New Roman"/>
           <w:sz w:val="24"/>
           <w:szCs w:val="24"/>
         </w:rPr>
@@ -493,6 +445,7 @@
       <w:pPr>
         <w:pStyle w:val="ListParagraph"/>
         <w:rPr>
+          <w:rFonts w:ascii="Times New Roman" w:hAnsi="Times New Roman" w:cs="Times New Roman"/>
           <w:sz w:val="24"/>
           <w:szCs w:val="24"/>
         </w:rPr>
@@ -513,71 +466,118 @@
         <w:tblLook w:val="04A0" w:firstRow="1" w:lastRow="0" w:firstColumn="1" w:lastColumn="0" w:noHBand="0" w:noVBand="1"/>
       </w:tblPr>
       <w:tblGrid>
-        <w:gridCol w:w="1800"/>
-        <w:gridCol w:w="2070"/>
-        <w:gridCol w:w="1980"/>
-        <w:gridCol w:w="2088"/>
+        <w:gridCol w:w="1421"/>
+        <w:gridCol w:w="3658"/>
+        <w:gridCol w:w="1949"/>
+        <w:gridCol w:w="1404"/>
       </w:tblGrid>
       <w:tr>
         <w:tc>
           <w:tcPr>
-            <w:tcW w:w="1800" w:type="dxa"/>
+            <w:tcW w:w="0" w:type="auto"/>
           </w:tcPr>
           <w:p>
             <w:pPr>
               <w:jc w:val="center"/>
-            </w:pPr>
-            <w:r>
+              <w:rPr>
+                <w:rFonts w:ascii="Times New Roman" w:hAnsi="Times New Roman" w:cs="Times New Roman"/>
+                <w:sz w:val="24"/>
+                <w:szCs w:val="24"/>
+              </w:rPr>
+            </w:pPr>
+            <w:r>
+              <w:rPr>
+                <w:rFonts w:ascii="Times New Roman" w:hAnsi="Times New Roman" w:cs="Times New Roman"/>
+                <w:sz w:val="24"/>
+                <w:szCs w:val="24"/>
+              </w:rPr>
               <w:t>Member name</w:t>
             </w:r>
           </w:p>
         </w:tc>
         <w:tc>
           <w:tcPr>
-            <w:tcW w:w="2070" w:type="dxa"/>
+            <w:tcW w:w="0" w:type="auto"/>
           </w:tcPr>
           <w:p>
             <w:pPr>
               <w:jc w:val="center"/>
-            </w:pPr>
-            <w:r>
+              <w:rPr>
+                <w:rFonts w:ascii="Times New Roman" w:hAnsi="Times New Roman" w:cs="Times New Roman"/>
+                <w:sz w:val="24"/>
+                <w:szCs w:val="24"/>
+              </w:rPr>
+            </w:pPr>
+            <w:r>
+              <w:rPr>
+                <w:rFonts w:ascii="Times New Roman" w:hAnsi="Times New Roman" w:cs="Times New Roman"/>
+                <w:sz w:val="24"/>
+                <w:szCs w:val="24"/>
+              </w:rPr>
               <w:t>Contribution description</w:t>
             </w:r>
           </w:p>
         </w:tc>
         <w:tc>
           <w:tcPr>
-            <w:tcW w:w="1980" w:type="dxa"/>
+            <w:tcW w:w="0" w:type="auto"/>
           </w:tcPr>
           <w:p>
             <w:pPr>
               <w:jc w:val="center"/>
-            </w:pPr>
-            <w:r>
-              <w:t xml:space="preserve">Overall </w:t>
-            </w:r>
-            <w:r>
-              <w:t>Contribution (%)</w:t>
+              <w:rPr>
+                <w:rFonts w:ascii="Times New Roman" w:hAnsi="Times New Roman" w:cs="Times New Roman"/>
+                <w:sz w:val="24"/>
+                <w:szCs w:val="24"/>
+              </w:rPr>
+            </w:pPr>
+            <w:r>
+              <w:rPr>
+                <w:rFonts w:ascii="Times New Roman" w:hAnsi="Times New Roman" w:cs="Times New Roman"/>
+                <w:sz w:val="24"/>
+                <w:szCs w:val="24"/>
+              </w:rPr>
+              <w:t>Overall Contribution (%)</w:t>
             </w:r>
           </w:p>
         </w:tc>
         <w:tc>
           <w:tcPr>
-            <w:tcW w:w="2088" w:type="dxa"/>
+            <w:tcW w:w="0" w:type="auto"/>
           </w:tcPr>
           <w:p>
             <w:pPr>
               <w:jc w:val="center"/>
-            </w:pPr>
-            <w:r>
+              <w:rPr>
+                <w:rFonts w:ascii="Times New Roman" w:hAnsi="Times New Roman" w:cs="Times New Roman"/>
+                <w:sz w:val="24"/>
+                <w:szCs w:val="24"/>
+              </w:rPr>
+            </w:pPr>
+            <w:r>
+              <w:rPr>
+                <w:rFonts w:ascii="Times New Roman" w:hAnsi="Times New Roman" w:cs="Times New Roman"/>
+                <w:sz w:val="24"/>
+                <w:szCs w:val="24"/>
+              </w:rPr>
               <w:t xml:space="preserve">Note </w:t>
             </w:r>
           </w:p>
           <w:p>
             <w:pPr>
               <w:jc w:val="center"/>
-            </w:pPr>
-            <w:r>
+              <w:rPr>
+                <w:rFonts w:ascii="Times New Roman" w:hAnsi="Times New Roman" w:cs="Times New Roman"/>
+                <w:sz w:val="24"/>
+                <w:szCs w:val="24"/>
+              </w:rPr>
+            </w:pPr>
+            <w:r>
+              <w:rPr>
+                <w:rFonts w:ascii="Times New Roman" w:hAnsi="Times New Roman" w:cs="Times New Roman"/>
+                <w:sz w:val="24"/>
+                <w:szCs w:val="24"/>
+              </w:rPr>
               <w:t>(if applicable)</w:t>
             </w:r>
           </w:p>
@@ -586,64 +586,148 @@
       <w:tr>
         <w:tc>
           <w:tcPr>
-            <w:tcW w:w="1800" w:type="dxa"/>
+            <w:tcW w:w="0" w:type="auto"/>
           </w:tcPr>
-          <w:p/>
-          <w:p>
-            <w:proofErr w:type="spellStart"/>
-            <w:r>
+          <w:p>
+            <w:pPr>
+              <w:rPr>
+                <w:rFonts w:ascii="Times New Roman" w:hAnsi="Times New Roman" w:cs="Times New Roman"/>
+                <w:sz w:val="24"/>
+                <w:szCs w:val="24"/>
+              </w:rPr>
+            </w:pPr>
+          </w:p>
+          <w:p>
+            <w:pPr>
+              <w:rPr>
+                <w:rFonts w:ascii="Times New Roman" w:hAnsi="Times New Roman" w:cs="Times New Roman"/>
+                <w:sz w:val="24"/>
+                <w:szCs w:val="24"/>
+              </w:rPr>
+            </w:pPr>
+            <w:r>
+              <w:rPr>
+                <w:rFonts w:ascii="Times New Roman" w:hAnsi="Times New Roman" w:cs="Times New Roman"/>
+                <w:sz w:val="24"/>
+                <w:szCs w:val="24"/>
+              </w:rPr>
               <w:t>Abhinav</w:t>
             </w:r>
-            <w:proofErr w:type="spellEnd"/>
           </w:p>
         </w:tc>
         <w:tc>
           <w:tcPr>
-            <w:tcW w:w="2070" w:type="dxa"/>
+            <w:tcW w:w="0" w:type="auto"/>
           </w:tcPr>
           <w:p>
-            <w:r>
+            <w:pPr>
+              <w:rPr>
+                <w:rFonts w:ascii="Times New Roman" w:hAnsi="Times New Roman" w:cs="Times New Roman"/>
+                <w:sz w:val="24"/>
+                <w:szCs w:val="24"/>
+              </w:rPr>
+            </w:pPr>
+            <w:r>
+              <w:rPr>
+                <w:rFonts w:ascii="Times New Roman" w:hAnsi="Times New Roman" w:cs="Times New Roman"/>
+                <w:sz w:val="24"/>
+                <w:szCs w:val="24"/>
+              </w:rPr>
               <w:t>Shared thoughts and experiences on previous projects development</w:t>
             </w:r>
           </w:p>
           <w:p>
-            <w:r>
+            <w:pPr>
+              <w:rPr>
+                <w:rFonts w:ascii="Times New Roman" w:hAnsi="Times New Roman" w:cs="Times New Roman"/>
+                <w:sz w:val="24"/>
+                <w:szCs w:val="24"/>
+              </w:rPr>
+            </w:pPr>
+            <w:r>
+              <w:rPr>
+                <w:rFonts w:ascii="Times New Roman" w:hAnsi="Times New Roman" w:cs="Times New Roman"/>
+                <w:sz w:val="24"/>
+                <w:szCs w:val="24"/>
+              </w:rPr>
               <w:t xml:space="preserve">Discussed on group leadership </w:t>
             </w:r>
           </w:p>
           <w:p>
-            <w:r>
-              <w:lastRenderedPageBreak/>
+            <w:pPr>
+              <w:rPr>
+                <w:rFonts w:ascii="Times New Roman" w:hAnsi="Times New Roman" w:cs="Times New Roman"/>
+                <w:sz w:val="24"/>
+                <w:szCs w:val="24"/>
+              </w:rPr>
+            </w:pPr>
+            <w:r>
+              <w:rPr>
+                <w:rFonts w:ascii="Times New Roman" w:hAnsi="Times New Roman" w:cs="Times New Roman"/>
+                <w:sz w:val="24"/>
+                <w:szCs w:val="24"/>
+              </w:rPr>
               <w:t>Proposed Web application development</w:t>
             </w:r>
           </w:p>
         </w:tc>
         <w:tc>
           <w:tcPr>
-            <w:tcW w:w="1980" w:type="dxa"/>
+            <w:tcW w:w="0" w:type="auto"/>
           </w:tcPr>
           <w:p>
-            <w:r>
-              <w:lastRenderedPageBreak/>
+            <w:pPr>
+              <w:rPr>
+                <w:rFonts w:ascii="Times New Roman" w:hAnsi="Times New Roman" w:cs="Times New Roman"/>
+                <w:sz w:val="24"/>
+                <w:szCs w:val="24"/>
+              </w:rPr>
+            </w:pPr>
+            <w:r>
+              <w:rPr>
+                <w:rFonts w:ascii="Times New Roman" w:hAnsi="Times New Roman" w:cs="Times New Roman"/>
+                <w:sz w:val="24"/>
+                <w:szCs w:val="24"/>
+              </w:rPr>
               <w:t>25</w:t>
             </w:r>
           </w:p>
         </w:tc>
         <w:tc>
           <w:tcPr>
-            <w:tcW w:w="2088" w:type="dxa"/>
+            <w:tcW w:w="0" w:type="auto"/>
           </w:tcPr>
-          <w:p/>
+          <w:p>
+            <w:pPr>
+              <w:rPr>
+                <w:rFonts w:ascii="Times New Roman" w:hAnsi="Times New Roman" w:cs="Times New Roman"/>
+                <w:sz w:val="24"/>
+                <w:szCs w:val="24"/>
+              </w:rPr>
+            </w:pPr>
+          </w:p>
         </w:tc>
       </w:tr>
       <w:tr>
         <w:tc>
           <w:tcPr>
-            <w:tcW w:w="1800" w:type="dxa"/>
+            <w:tcW w:w="0" w:type="auto"/>
           </w:tcPr>
           <w:p>
+            <w:pPr>
+              <w:rPr>
+                <w:rFonts w:ascii="Times New Roman" w:hAnsi="Times New Roman" w:cs="Times New Roman"/>
+                <w:sz w:val="24"/>
+                <w:szCs w:val="24"/>
+              </w:rPr>
+            </w:pPr>
             <w:proofErr w:type="spellStart"/>
             <w:r>
+              <w:rPr>
+                <w:rFonts w:ascii="Times New Roman" w:hAnsi="Times New Roman" w:cs="Times New Roman"/>
+                <w:sz w:val="24"/>
+                <w:szCs w:val="24"/>
+              </w:rPr>
               <w:t>Rajashekar</w:t>
             </w:r>
             <w:proofErr w:type="spellEnd"/>
@@ -651,50 +735,128 @@
         </w:tc>
         <w:tc>
           <w:tcPr>
-            <w:tcW w:w="2070" w:type="dxa"/>
+            <w:tcW w:w="0" w:type="auto"/>
           </w:tcPr>
           <w:p>
-            <w:r>
+            <w:pPr>
+              <w:rPr>
+                <w:rFonts w:ascii="Times New Roman" w:hAnsi="Times New Roman" w:cs="Times New Roman"/>
+                <w:sz w:val="24"/>
+                <w:szCs w:val="24"/>
+              </w:rPr>
+            </w:pPr>
+            <w:r>
+              <w:rPr>
+                <w:rFonts w:ascii="Times New Roman" w:hAnsi="Times New Roman" w:cs="Times New Roman"/>
+                <w:sz w:val="24"/>
+                <w:szCs w:val="24"/>
+              </w:rPr>
               <w:t>Shared thoughts and experiences on previous projects development</w:t>
             </w:r>
           </w:p>
           <w:p>
-            <w:r>
+            <w:pPr>
+              <w:rPr>
+                <w:rFonts w:ascii="Times New Roman" w:hAnsi="Times New Roman" w:cs="Times New Roman"/>
+                <w:sz w:val="24"/>
+                <w:szCs w:val="24"/>
+              </w:rPr>
+            </w:pPr>
+            <w:r>
+              <w:rPr>
+                <w:rFonts w:ascii="Times New Roman" w:hAnsi="Times New Roman" w:cs="Times New Roman"/>
+                <w:sz w:val="24"/>
+                <w:szCs w:val="24"/>
+              </w:rPr>
+              <w:lastRenderedPageBreak/>
               <w:t>Discussed on group leadership</w:t>
             </w:r>
           </w:p>
           <w:p>
-            <w:r>
+            <w:pPr>
+              <w:rPr>
+                <w:rFonts w:ascii="Times New Roman" w:hAnsi="Times New Roman" w:cs="Times New Roman"/>
+                <w:sz w:val="24"/>
+                <w:szCs w:val="24"/>
+              </w:rPr>
+            </w:pPr>
+            <w:r>
+              <w:rPr>
+                <w:rFonts w:ascii="Times New Roman" w:hAnsi="Times New Roman" w:cs="Times New Roman"/>
+                <w:sz w:val="24"/>
+                <w:szCs w:val="24"/>
+              </w:rPr>
               <w:t>Proposed Web application development</w:t>
             </w:r>
           </w:p>
         </w:tc>
         <w:tc>
           <w:tcPr>
-            <w:tcW w:w="1980" w:type="dxa"/>
+            <w:tcW w:w="0" w:type="auto"/>
           </w:tcPr>
           <w:p>
-            <w:r>
+            <w:pPr>
+              <w:rPr>
+                <w:rFonts w:ascii="Times New Roman" w:hAnsi="Times New Roman" w:cs="Times New Roman"/>
+                <w:sz w:val="24"/>
+                <w:szCs w:val="24"/>
+              </w:rPr>
+            </w:pPr>
+            <w:r>
+              <w:rPr>
+                <w:rFonts w:ascii="Times New Roman" w:hAnsi="Times New Roman" w:cs="Times New Roman"/>
+                <w:sz w:val="24"/>
+                <w:szCs w:val="24"/>
+              </w:rPr>
+              <w:lastRenderedPageBreak/>
               <w:t>25</w:t>
             </w:r>
           </w:p>
         </w:tc>
         <w:tc>
           <w:tcPr>
-            <w:tcW w:w="2088" w:type="dxa"/>
+            <w:tcW w:w="0" w:type="auto"/>
           </w:tcPr>
-          <w:p/>
-          <w:p/>
+          <w:p>
+            <w:pPr>
+              <w:rPr>
+                <w:rFonts w:ascii="Times New Roman" w:hAnsi="Times New Roman" w:cs="Times New Roman"/>
+                <w:sz w:val="24"/>
+                <w:szCs w:val="24"/>
+              </w:rPr>
+            </w:pPr>
+          </w:p>
+          <w:p>
+            <w:pPr>
+              <w:rPr>
+                <w:rFonts w:ascii="Times New Roman" w:hAnsi="Times New Roman" w:cs="Times New Roman"/>
+                <w:sz w:val="24"/>
+                <w:szCs w:val="24"/>
+              </w:rPr>
+            </w:pPr>
+          </w:p>
         </w:tc>
       </w:tr>
       <w:tr>
         <w:tc>
           <w:tcPr>
-            <w:tcW w:w="1800" w:type="dxa"/>
+            <w:tcW w:w="0" w:type="auto"/>
           </w:tcPr>
           <w:p>
+            <w:pPr>
+              <w:rPr>
+                <w:rFonts w:ascii="Times New Roman" w:hAnsi="Times New Roman" w:cs="Times New Roman"/>
+                <w:sz w:val="24"/>
+                <w:szCs w:val="24"/>
+              </w:rPr>
+            </w:pPr>
             <w:proofErr w:type="spellStart"/>
             <w:r>
+              <w:rPr>
+                <w:rFonts w:ascii="Times New Roman" w:hAnsi="Times New Roman" w:cs="Times New Roman"/>
+                <w:sz w:val="24"/>
+                <w:szCs w:val="24"/>
+              </w:rPr>
               <w:t>Nikhitha</w:t>
             </w:r>
             <w:proofErr w:type="spellEnd"/>
@@ -702,59 +864,126 @@
         </w:tc>
         <w:tc>
           <w:tcPr>
-            <w:tcW w:w="2070" w:type="dxa"/>
+            <w:tcW w:w="0" w:type="auto"/>
           </w:tcPr>
           <w:p>
-            <w:r>
+            <w:pPr>
+              <w:rPr>
+                <w:rFonts w:ascii="Times New Roman" w:hAnsi="Times New Roman" w:cs="Times New Roman"/>
+                <w:sz w:val="24"/>
+                <w:szCs w:val="24"/>
+              </w:rPr>
+            </w:pPr>
+            <w:r>
+              <w:rPr>
+                <w:rFonts w:ascii="Times New Roman" w:hAnsi="Times New Roman" w:cs="Times New Roman"/>
+                <w:sz w:val="24"/>
+                <w:szCs w:val="24"/>
+              </w:rPr>
               <w:t>Shared thoughts and experiences on previous projects development</w:t>
             </w:r>
           </w:p>
           <w:p>
-            <w:r>
+            <w:pPr>
+              <w:rPr>
+                <w:rFonts w:ascii="Times New Roman" w:hAnsi="Times New Roman" w:cs="Times New Roman"/>
+                <w:sz w:val="24"/>
+                <w:szCs w:val="24"/>
+              </w:rPr>
+            </w:pPr>
+            <w:r>
+              <w:rPr>
+                <w:rFonts w:ascii="Times New Roman" w:hAnsi="Times New Roman" w:cs="Times New Roman"/>
+                <w:sz w:val="24"/>
+                <w:szCs w:val="24"/>
+              </w:rPr>
               <w:t>Discussed on group leadership</w:t>
             </w:r>
           </w:p>
           <w:p>
-            <w:r>
-              <w:t xml:space="preserve">Proposed </w:t>
-            </w:r>
-            <w:r>
-              <w:t>Android</w:t>
-            </w:r>
-            <w:r>
-              <w:t xml:space="preserve"> application</w:t>
-            </w:r>
-            <w:r>
-              <w:t xml:space="preserve"> development</w:t>
+            <w:pPr>
+              <w:rPr>
+                <w:rFonts w:ascii="Times New Roman" w:hAnsi="Times New Roman" w:cs="Times New Roman"/>
+                <w:sz w:val="24"/>
+                <w:szCs w:val="24"/>
+              </w:rPr>
+            </w:pPr>
+            <w:r>
+              <w:rPr>
+                <w:rFonts w:ascii="Times New Roman" w:hAnsi="Times New Roman" w:cs="Times New Roman"/>
+                <w:sz w:val="24"/>
+                <w:szCs w:val="24"/>
+              </w:rPr>
+              <w:t>Proposed Android application development</w:t>
             </w:r>
           </w:p>
         </w:tc>
         <w:tc>
           <w:tcPr>
-            <w:tcW w:w="1980" w:type="dxa"/>
+            <w:tcW w:w="0" w:type="auto"/>
           </w:tcPr>
           <w:p>
-            <w:r>
+            <w:pPr>
+              <w:rPr>
+                <w:rFonts w:ascii="Times New Roman" w:hAnsi="Times New Roman" w:cs="Times New Roman"/>
+                <w:sz w:val="24"/>
+                <w:szCs w:val="24"/>
+              </w:rPr>
+            </w:pPr>
+            <w:r>
+              <w:rPr>
+                <w:rFonts w:ascii="Times New Roman" w:hAnsi="Times New Roman" w:cs="Times New Roman"/>
+                <w:sz w:val="24"/>
+                <w:szCs w:val="24"/>
+              </w:rPr>
               <w:t>25</w:t>
             </w:r>
           </w:p>
         </w:tc>
         <w:tc>
           <w:tcPr>
-            <w:tcW w:w="2088" w:type="dxa"/>
+            <w:tcW w:w="0" w:type="auto"/>
           </w:tcPr>
-          <w:p/>
-          <w:p/>
+          <w:p>
+            <w:pPr>
+              <w:rPr>
+                <w:rFonts w:ascii="Times New Roman" w:hAnsi="Times New Roman" w:cs="Times New Roman"/>
+                <w:sz w:val="24"/>
+                <w:szCs w:val="24"/>
+              </w:rPr>
+            </w:pPr>
+          </w:p>
+          <w:p>
+            <w:pPr>
+              <w:rPr>
+                <w:rFonts w:ascii="Times New Roman" w:hAnsi="Times New Roman" w:cs="Times New Roman"/>
+                <w:sz w:val="24"/>
+                <w:szCs w:val="24"/>
+              </w:rPr>
+            </w:pPr>
+          </w:p>
         </w:tc>
       </w:tr>
       <w:tr>
         <w:tc>
           <w:tcPr>
-            <w:tcW w:w="1800" w:type="dxa"/>
+            <w:tcW w:w="0" w:type="auto"/>
           </w:tcPr>
           <w:p>
+            <w:pPr>
+              <w:rPr>
+                <w:rFonts w:ascii="Times New Roman" w:hAnsi="Times New Roman" w:cs="Times New Roman"/>
+                <w:sz w:val="24"/>
+                <w:szCs w:val="24"/>
+              </w:rPr>
+            </w:pPr>
             <w:proofErr w:type="spellStart"/>
             <w:r>
+              <w:rPr>
+                <w:rFonts w:ascii="Times New Roman" w:hAnsi="Times New Roman" w:cs="Times New Roman"/>
+                <w:sz w:val="24"/>
+                <w:szCs w:val="24"/>
+              </w:rPr>
               <w:t>Sreedevi</w:t>
             </w:r>
             <w:proofErr w:type="spellEnd"/>
@@ -762,45 +991,107 @@
         </w:tc>
         <w:tc>
           <w:tcPr>
-            <w:tcW w:w="2070" w:type="dxa"/>
+            <w:tcW w:w="0" w:type="auto"/>
           </w:tcPr>
           <w:p>
-            <w:r>
+            <w:pPr>
+              <w:rPr>
+                <w:rFonts w:ascii="Times New Roman" w:hAnsi="Times New Roman" w:cs="Times New Roman"/>
+                <w:sz w:val="24"/>
+                <w:szCs w:val="24"/>
+              </w:rPr>
+            </w:pPr>
+            <w:r>
+              <w:rPr>
+                <w:rFonts w:ascii="Times New Roman" w:hAnsi="Times New Roman" w:cs="Times New Roman"/>
+                <w:sz w:val="24"/>
+                <w:szCs w:val="24"/>
+              </w:rPr>
               <w:t>Shared thoughts and experiences on previous projects development</w:t>
             </w:r>
           </w:p>
           <w:p>
-            <w:r>
+            <w:pPr>
+              <w:rPr>
+                <w:rFonts w:ascii="Times New Roman" w:hAnsi="Times New Roman" w:cs="Times New Roman"/>
+                <w:sz w:val="24"/>
+                <w:szCs w:val="24"/>
+              </w:rPr>
+            </w:pPr>
+            <w:r>
+              <w:rPr>
+                <w:rFonts w:ascii="Times New Roman" w:hAnsi="Times New Roman" w:cs="Times New Roman"/>
+                <w:sz w:val="24"/>
+                <w:szCs w:val="24"/>
+              </w:rPr>
               <w:t>Discussed on group leadership</w:t>
             </w:r>
           </w:p>
           <w:p>
-            <w:r>
-              <w:t>Proposed Web application</w:t>
-            </w:r>
-            <w:r>
-              <w:t xml:space="preserve"> development</w:t>
+            <w:pPr>
+              <w:rPr>
+                <w:rFonts w:ascii="Times New Roman" w:hAnsi="Times New Roman" w:cs="Times New Roman"/>
+                <w:sz w:val="24"/>
+                <w:szCs w:val="24"/>
+              </w:rPr>
+            </w:pPr>
+            <w:r>
+              <w:rPr>
+                <w:rFonts w:ascii="Times New Roman" w:hAnsi="Times New Roman" w:cs="Times New Roman"/>
+                <w:sz w:val="24"/>
+                <w:szCs w:val="24"/>
+              </w:rPr>
+              <w:t>Proposed Web application development</w:t>
             </w:r>
           </w:p>
         </w:tc>
         <w:tc>
           <w:tcPr>
-            <w:tcW w:w="1980" w:type="dxa"/>
+            <w:tcW w:w="0" w:type="auto"/>
           </w:tcPr>
           <w:p>
-            <w:r>
+            <w:pPr>
+              <w:rPr>
+                <w:rFonts w:ascii="Times New Roman" w:hAnsi="Times New Roman" w:cs="Times New Roman"/>
+                <w:sz w:val="24"/>
+                <w:szCs w:val="24"/>
+              </w:rPr>
+            </w:pPr>
+            <w:r>
+              <w:rPr>
+                <w:rFonts w:ascii="Times New Roman" w:hAnsi="Times New Roman" w:cs="Times New Roman"/>
+                <w:sz w:val="24"/>
+                <w:szCs w:val="24"/>
+              </w:rPr>
               <w:t>25</w:t>
             </w:r>
           </w:p>
         </w:tc>
         <w:tc>
           <w:tcPr>
-            <w:tcW w:w="2088" w:type="dxa"/>
+            <w:tcW w:w="0" w:type="auto"/>
           </w:tcPr>
-          <w:p/>
-          <w:p/>
+          <w:p>
+            <w:pPr>
+              <w:rPr>
+                <w:rFonts w:ascii="Times New Roman" w:hAnsi="Times New Roman" w:cs="Times New Roman"/>
+                <w:sz w:val="24"/>
+                <w:szCs w:val="24"/>
+              </w:rPr>
+            </w:pPr>
+          </w:p>
+          <w:p>
+            <w:pPr>
+              <w:rPr>
+                <w:rFonts w:ascii="Times New Roman" w:hAnsi="Times New Roman" w:cs="Times New Roman"/>
+                <w:sz w:val="24"/>
+                <w:szCs w:val="24"/>
+              </w:rPr>
+            </w:pPr>
+          </w:p>
         </w:tc>
       </w:tr>
+      <w:bookmarkEnd w:id="0"/>
     </w:tbl>
     <w:p>
       <w:pPr>
@@ -835,7 +1126,7 @@
 </file>
 
 <file path=word/numbering.xml><?xml version="1.0" encoding="utf-8"?>
-<w:numbering xmlns:wpc="http://schemas.microsoft.com/office/word/2010/wordprocessingCanvas" xmlns:mc="http://schemas.openxmlformats.org/markup-compatibility/2006" xmlns:o="urn:schemas-microsoft-com:office:office" xmlns:r="http://schemas.openxmlformats.org/officeDocument/2006/relationships" xmlns:m="http://schemas.openxmlformats.org/officeDocument/2006/math" xmlns:v="urn:schemas-microsoft-com:vml" xmlns:wp14="http://schemas.microsoft.com/office/word/2010/wordprocessingDrawing" xmlns:wp="http://schemas.openxmlformats.org/drawingml/2006/wordprocessingDrawing" xmlns:w10="urn:schemas-microsoft-com:office:word" xmlns:w="http://schemas.openxmlformats.org/wordprocessingml/2006/main" xmlns:w14="http://schemas.microsoft.com/office/word/2010/wordml" xmlns:w15="http://schemas.microsoft.com/office/word/2012/wordml" xmlns:wpg="http://schemas.microsoft.com/office/word/2010/wordprocessingGroup" xmlns:wpi="http://schemas.microsoft.com/office/word/2010/wordprocessingInk" xmlns:wne="http://schemas.microsoft.com/office/word/2006/wordml" xmlns:wps="http://schemas.microsoft.com/office/word/2010/wordprocessingShape" mc:Ignorable="w14 w15 wp14">
+<w:numbering xmlns:wpc="http://schemas.microsoft.com/office/word/2010/wordprocessingCanvas" xmlns:cx="http://schemas.microsoft.com/office/drawing/2014/chartex" xmlns:cx1="http://schemas.microsoft.com/office/drawing/2015/9/8/chartex" xmlns:cx2="http://schemas.microsoft.com/office/drawing/2015/10/21/chartex" xmlns:mc="http://schemas.openxmlformats.org/markup-compatibility/2006" xmlns:o="urn:schemas-microsoft-com:office:office" xmlns:r="http://schemas.openxmlformats.org/officeDocument/2006/relationships" xmlns:m="http://schemas.openxmlformats.org/officeDocument/2006/math" xmlns:v="urn:schemas-microsoft-com:vml" xmlns:wp14="http://schemas.microsoft.com/office/word/2010/wordprocessingDrawing" xmlns:wp="http://schemas.openxmlformats.org/drawingml/2006/wordprocessingDrawing" xmlns:w10="urn:schemas-microsoft-com:office:word" xmlns:w="http://schemas.openxmlformats.org/wordprocessingml/2006/main" xmlns:w14="http://schemas.microsoft.com/office/word/2010/wordml" xmlns:w15="http://schemas.microsoft.com/office/word/2012/wordml" xmlns:w16se="http://schemas.microsoft.com/office/word/2015/wordml/symex" xmlns:wpg="http://schemas.microsoft.com/office/word/2010/wordprocessingGroup" xmlns:wpi="http://schemas.microsoft.com/office/word/2010/wordprocessingInk" xmlns:wne="http://schemas.microsoft.com/office/word/2006/wordml" xmlns:wps="http://schemas.microsoft.com/office/word/2010/wordprocessingShape" mc:Ignorable="w14 w15 w16se wp14">
   <w:abstractNum w:abstractNumId="0" w15:restartNumberingAfterBreak="0">
     <w:nsid w:val="3D9534FA"/>
     <w:multiLevelType w:val="hybridMultilevel"/>
@@ -929,7 +1220,7 @@
 </file>
 
 <file path=word/styles.xml><?xml version="1.0" encoding="utf-8"?>
-<w:styles xmlns:mc="http://schemas.openxmlformats.org/markup-compatibility/2006" xmlns:r="http://schemas.openxmlformats.org/officeDocument/2006/relationships" xmlns:w="http://schemas.openxmlformats.org/wordprocessingml/2006/main" xmlns:w14="http://schemas.microsoft.com/office/word/2010/wordml" xmlns:w15="http://schemas.microsoft.com/office/word/2012/wordml" mc:Ignorable="w14 w15">
+<w:styles xmlns:mc="http://schemas.openxmlformats.org/markup-compatibility/2006" xmlns:r="http://schemas.openxmlformats.org/officeDocument/2006/relationships" xmlns:w="http://schemas.openxmlformats.org/wordprocessingml/2006/main" xmlns:w14="http://schemas.microsoft.com/office/word/2010/wordml" xmlns:w15="http://schemas.microsoft.com/office/word/2012/wordml" xmlns:w16se="http://schemas.microsoft.com/office/word/2015/wordml/symex" mc:Ignorable="w14 w15 w16se">
   <w:docDefaults>
     <w:rPrDefault>
       <w:rPr>
@@ -945,7 +1236,7 @@
       </w:pPr>
     </w:pPrDefault>
   </w:docDefaults>
-  <w:latentStyles w:defLockedState="0" w:defUIPriority="99" w:defSemiHidden="0" w:defUnhideWhenUsed="0" w:defQFormat="0" w:count="371">
+  <w:latentStyles w:defLockedState="0" w:defUIPriority="99" w:defSemiHidden="0" w:defUnhideWhenUsed="0" w:defQFormat="0" w:count="372">
     <w:lsdException w:name="Normal" w:uiPriority="0" w:qFormat="1"/>
     <w:lsdException w:name="heading 1" w:uiPriority="9" w:qFormat="1"/>
     <w:lsdException w:name="heading 2" w:semiHidden="1" w:uiPriority="9" w:unhideWhenUsed="1" w:qFormat="1"/>
@@ -1051,7 +1342,6 @@
     <w:lsdException w:name="HTML Sample" w:semiHidden="1" w:unhideWhenUsed="1"/>
     <w:lsdException w:name="HTML Typewriter" w:semiHidden="1" w:unhideWhenUsed="1"/>
     <w:lsdException w:name="HTML Variable" w:semiHidden="1" w:unhideWhenUsed="1"/>
-    <w:lsdException w:name="Normal Table" w:semiHidden="1" w:unhideWhenUsed="1"/>
     <w:lsdException w:name="annotation subject" w:semiHidden="1" w:unhideWhenUsed="1"/>
     <w:lsdException w:name="No List" w:semiHidden="1" w:unhideWhenUsed="1"/>
     <w:lsdException w:name="Outline List 1" w:semiHidden="1" w:unhideWhenUsed="1"/>
@@ -1098,10 +1388,8 @@
     <w:lsdException w:name="Table Subtle 2" w:semiHidden="1" w:unhideWhenUsed="1"/>
     <w:lsdException w:name="Table Web 1" w:semiHidden="1" w:unhideWhenUsed="1"/>
     <w:lsdException w:name="Table Web 2" w:semiHidden="1" w:unhideWhenUsed="1"/>
-    <w:lsdException w:name="Table Web 3" w:semiHidden="1" w:unhideWhenUsed="1"/>
     <w:lsdException w:name="Balloon Text" w:semiHidden="1" w:unhideWhenUsed="1"/>
     <w:lsdException w:name="Table Grid" w:uiPriority="39"/>
-    <w:lsdException w:name="Table Theme" w:semiHidden="1" w:unhideWhenUsed="1"/>
     <w:lsdException w:name="Placeholder Text" w:semiHidden="1"/>
     <w:lsdException w:name="No Spacing" w:uiPriority="1" w:qFormat="1"/>
     <w:lsdException w:name="Light Shading" w:uiPriority="60"/>
@@ -1317,6 +1605,7 @@
     <w:lsdException w:name="List Table 5 Dark Accent 6" w:uiPriority="50"/>
     <w:lsdException w:name="List Table 6 Colorful Accent 6" w:uiPriority="51"/>
     <w:lsdException w:name="List Table 7 Colorful Accent 6" w:uiPriority="52"/>
+    <w:lsdException w:name="Mention" w:semiHidden="1" w:unhideWhenUsed="1"/>
   </w:latentStyles>
   <w:style w:type="paragraph" w:default="1" w:styleId="Normal">
     <w:name w:val="Normal"/>

</xml_diff>